<commit_message>
Lab3 imageUtils unit test
</commit_message>
<xml_diff>
--- a/Labs/Lab1.docx
+++ b/Labs/Lab1.docx
@@ -140,10 +140,7 @@
         </w:rPr>
       </w:pPr>
       <w:r>
-        <w:t>«</w:t>
-      </w:r>
-      <w:r>
-        <w:t>Подготовка программы к тестированию.</w:t>
+        <w:t>«Подготовка программы к тестированию.</w:t>
       </w:r>
       <w:r>
         <w:rPr>
@@ -153,10 +150,7 @@
         <w:br/>
       </w:r>
       <w:r>
-        <w:t>Описание программы и разбиение на функциональные модули</w:t>
-      </w:r>
-      <w:r>
-        <w:t>»</w:t>
+        <w:t>Описание программы и разбиение на функциональные модули»</w:t>
       </w:r>
     </w:p>
     <w:p>
@@ -272,12 +266,20 @@
         </w:rPr>
         <w:tab/>
       </w:r>
+      <w:proofErr w:type="gramStart"/>
       <w:r>
         <w:rPr>
           <w:u w:val="single"/>
         </w:rPr>
         <w:tab/>
-        <w:t xml:space="preserve">  Пруктишина В.А., Юлин С.С.</w:t>
+        <w:t xml:space="preserve">  Пруктишина</w:t>
+      </w:r>
+      <w:proofErr w:type="gramEnd"/>
+      <w:r>
+        <w:rPr>
+          <w:u w:val="single"/>
+        </w:rPr>
+        <w:t xml:space="preserve"> В.А., Юлин С.С.</w:t>
       </w:r>
     </w:p>
     <w:p>
@@ -849,34 +851,24 @@
       <w:r>
         <w:t>Модуль математики</w:t>
       </w:r>
-      <w:r>
-        <w:t xml:space="preserve"> – необходимо проверить корректность его работы.</w:t>
-      </w:r>
     </w:p>
     <w:p>
       <w:pPr>
         <w:pStyle w:val="a3"/>
         <w:ind w:left="1428" w:firstLine="0"/>
-      </w:pPr>
-      <w:proofErr w:type="spellStart"/>
-      <w:r>
-        <w:rPr>
-          <w:rFonts w:ascii="Courier New" w:hAnsi="Courier New" w:cs="Courier New"/>
-          <w:sz w:val="22"/>
-          <w:szCs w:val="22"/>
-        </w:rPr>
-        <w:t>cw.utils.imgenerator</w:t>
-      </w:r>
-      <w:proofErr w:type="spellEnd"/>
-      <w:r>
-        <w:rPr>
-          <w:rFonts w:ascii="Courier New" w:hAnsi="Courier New" w:cs="Courier New"/>
-          <w:sz w:val="22"/>
-          <w:szCs w:val="22"/>
-        </w:rPr>
-        <w:t>.</w:t>
-      </w:r>
-      <w:proofErr w:type="spellStart"/>
+        <w:rPr>
+          <w:lang w:val="en-US"/>
+        </w:rPr>
+      </w:pPr>
+      <w:r>
+        <w:rPr>
+          <w:rFonts w:ascii="Courier New" w:hAnsi="Courier New" w:cs="Courier New"/>
+          <w:sz w:val="22"/>
+          <w:szCs w:val="22"/>
+          <w:lang w:val="en-US"/>
+        </w:rPr>
+        <w:t>cw.utils.imgenerator.</w:t>
+      </w:r>
       <w:r>
         <w:rPr>
           <w:rFonts w:ascii="Courier New" w:hAnsi="Courier New" w:cs="Courier New"/>
@@ -886,12 +878,12 @@
         </w:rPr>
         <w:t>AdditionalMath</w:t>
       </w:r>
-      <w:proofErr w:type="spellEnd"/>
-      <w:r>
-        <w:rPr>
-          <w:rFonts w:ascii="Courier New" w:hAnsi="Courier New" w:cs="Courier New"/>
-          <w:sz w:val="22"/>
-          <w:szCs w:val="22"/>
+      <w:r>
+        <w:rPr>
+          <w:rFonts w:ascii="Courier New" w:hAnsi="Courier New" w:cs="Courier New"/>
+          <w:sz w:val="22"/>
+          <w:szCs w:val="22"/>
+          <w:lang w:val="en-US"/>
         </w:rPr>
         <w:t>.</w:t>
       </w:r>
@@ -914,10 +906,31 @@
         </w:numPr>
       </w:pPr>
       <w:r>
-        <w:t>Модуль генерации изображений</w:t>
-      </w:r>
-      <w:r>
-        <w:t xml:space="preserve"> – необходимо проверить, что изображение действительно генерируется, и при нормальном использовании не выбрасываются исключения.</w:t>
+        <w:t>Вспомогательны</w:t>
+      </w:r>
+      <w:r>
+        <w:t xml:space="preserve">е </w:t>
+      </w:r>
+      <w:r>
+        <w:t>м</w:t>
+      </w:r>
+      <w:r>
+        <w:t>одул</w:t>
+      </w:r>
+      <w:r>
+        <w:t>и</w:t>
+      </w:r>
+      <w:r>
+        <w:t xml:space="preserve"> </w:t>
+      </w:r>
+      <w:r>
+        <w:t xml:space="preserve">для работы с </w:t>
+      </w:r>
+      <w:r>
+        <w:t>изображени</w:t>
+      </w:r>
+      <w:r>
+        <w:t>ями</w:t>
       </w:r>
     </w:p>
     <w:p>
@@ -930,7 +943,6 @@
           <w:szCs w:val="22"/>
         </w:rPr>
       </w:pPr>
-      <w:proofErr w:type="spellStart"/>
       <w:r>
         <w:rPr>
           <w:rFonts w:ascii="Courier New" w:hAnsi="Courier New" w:cs="Courier New"/>
@@ -940,12 +952,12 @@
         </w:rPr>
         <w:t>cw</w:t>
       </w:r>
-      <w:proofErr w:type="spellEnd"/>
-      <w:r>
-        <w:rPr>
-          <w:rFonts w:ascii="Courier New" w:hAnsi="Courier New" w:cs="Courier New"/>
-          <w:sz w:val="22"/>
-          <w:szCs w:val="22"/>
+      <w:r>
+        <w:rPr>
+          <w:rFonts w:ascii="Courier New" w:hAnsi="Courier New" w:cs="Courier New"/>
+          <w:sz w:val="22"/>
+          <w:szCs w:val="22"/>
+          <w:lang w:val="en-US"/>
         </w:rPr>
         <w:t>.</w:t>
       </w:r>
@@ -963,10 +975,10 @@
           <w:rFonts w:ascii="Courier New" w:hAnsi="Courier New" w:cs="Courier New"/>
           <w:sz w:val="22"/>
           <w:szCs w:val="22"/>
+          <w:lang w:val="en-US"/>
         </w:rPr>
         <w:t>.</w:t>
       </w:r>
-      <w:proofErr w:type="spellStart"/>
       <w:r>
         <w:rPr>
           <w:rFonts w:ascii="Courier New" w:hAnsi="Courier New" w:cs="Courier New"/>
@@ -976,16 +988,15 @@
         </w:rPr>
         <w:t>imgenerator</w:t>
       </w:r>
-      <w:proofErr w:type="spellEnd"/>
-      <w:r>
-        <w:rPr>
-          <w:rFonts w:ascii="Courier New" w:hAnsi="Courier New" w:cs="Courier New"/>
-          <w:sz w:val="22"/>
-          <w:szCs w:val="22"/>
+      <w:r>
+        <w:rPr>
+          <w:rFonts w:ascii="Courier New" w:hAnsi="Courier New" w:cs="Courier New"/>
+          <w:sz w:val="22"/>
+          <w:szCs w:val="22"/>
+          <w:lang w:val="en-US"/>
         </w:rPr>
         <w:t>.</w:t>
       </w:r>
-      <w:proofErr w:type="spellStart"/>
       <w:r>
         <w:rPr>
           <w:rFonts w:ascii="Courier New" w:hAnsi="Courier New" w:cs="Courier New"/>
@@ -995,106 +1006,12 @@
         </w:rPr>
         <w:t>ImageUtils</w:t>
       </w:r>
-      <w:proofErr w:type="spellEnd"/>
-      <w:r>
-        <w:rPr>
-          <w:rFonts w:ascii="Courier New" w:hAnsi="Courier New" w:cs="Courier New"/>
-          <w:sz w:val="22"/>
-          <w:szCs w:val="22"/>
-        </w:rPr>
-        <w:t>.</w:t>
-      </w:r>
-      <w:r>
-        <w:rPr>
-          <w:rFonts w:ascii="Courier New" w:hAnsi="Courier New" w:cs="Courier New"/>
-          <w:sz w:val="22"/>
-          <w:szCs w:val="22"/>
-          <w:lang w:val="en-US"/>
-        </w:rPr>
-        <w:t>java</w:t>
-      </w:r>
-    </w:p>
-    <w:p>
-      <w:pPr>
-        <w:pStyle w:val="a3"/>
-        <w:ind w:left="1428" w:firstLine="0"/>
-        <w:rPr>
-          <w:rFonts w:ascii="Courier New" w:hAnsi="Courier New" w:cs="Courier New"/>
-          <w:sz w:val="22"/>
-          <w:szCs w:val="22"/>
-        </w:rPr>
-      </w:pPr>
-      <w:proofErr w:type="spellStart"/>
-      <w:r>
-        <w:rPr>
-          <w:rFonts w:ascii="Courier New" w:hAnsi="Courier New" w:cs="Courier New"/>
-          <w:sz w:val="22"/>
-          <w:szCs w:val="22"/>
-          <w:lang w:val="en-US"/>
-        </w:rPr>
-        <w:t>cw</w:t>
-      </w:r>
-      <w:proofErr w:type="spellEnd"/>
-      <w:r>
-        <w:rPr>
-          <w:rFonts w:ascii="Courier New" w:hAnsi="Courier New" w:cs="Courier New"/>
-          <w:sz w:val="22"/>
-          <w:szCs w:val="22"/>
-        </w:rPr>
-        <w:t>.</w:t>
-      </w:r>
-      <w:r>
-        <w:rPr>
-          <w:rFonts w:ascii="Courier New" w:hAnsi="Courier New" w:cs="Courier New"/>
-          <w:sz w:val="22"/>
-          <w:szCs w:val="22"/>
-          <w:lang w:val="en-US"/>
-        </w:rPr>
-        <w:t>utils</w:t>
-      </w:r>
-      <w:r>
-        <w:rPr>
-          <w:rFonts w:ascii="Courier New" w:hAnsi="Courier New" w:cs="Courier New"/>
-          <w:sz w:val="22"/>
-          <w:szCs w:val="22"/>
-        </w:rPr>
-        <w:t>.</w:t>
-      </w:r>
-      <w:proofErr w:type="spellStart"/>
-      <w:r>
-        <w:rPr>
-          <w:rFonts w:ascii="Courier New" w:hAnsi="Courier New" w:cs="Courier New"/>
-          <w:sz w:val="22"/>
-          <w:szCs w:val="22"/>
-          <w:lang w:val="en-US"/>
-        </w:rPr>
-        <w:t>imgenerator</w:t>
-      </w:r>
-      <w:proofErr w:type="spellEnd"/>
-      <w:r>
-        <w:rPr>
-          <w:rFonts w:ascii="Courier New" w:hAnsi="Courier New" w:cs="Courier New"/>
-          <w:sz w:val="22"/>
-          <w:szCs w:val="22"/>
-        </w:rPr>
-        <w:t>.</w:t>
-      </w:r>
-      <w:proofErr w:type="spellStart"/>
-      <w:r>
-        <w:rPr>
-          <w:rFonts w:ascii="Courier New" w:hAnsi="Courier New" w:cs="Courier New"/>
-          <w:sz w:val="22"/>
-          <w:szCs w:val="22"/>
-          <w:lang w:val="en-US"/>
-        </w:rPr>
-        <w:t>ImageTextUtils</w:t>
-      </w:r>
-      <w:proofErr w:type="spellEnd"/>
-      <w:r>
-        <w:rPr>
-          <w:rFonts w:ascii="Courier New" w:hAnsi="Courier New" w:cs="Courier New"/>
-          <w:sz w:val="22"/>
-          <w:szCs w:val="22"/>
+      <w:r>
+        <w:rPr>
+          <w:rFonts w:ascii="Courier New" w:hAnsi="Courier New" w:cs="Courier New"/>
+          <w:sz w:val="22"/>
+          <w:szCs w:val="22"/>
+          <w:lang w:val="en-US"/>
         </w:rPr>
         <w:t>.</w:t>
       </w:r>
@@ -1120,7 +1037,7 @@
         <w:t>Модули кон</w:t>
       </w:r>
       <w:r>
-        <w:t>троллера графической капчи – необходимо проверить, что запрещён ввод некорректных символов.</w:t>
+        <w:t>троллера графической капчи</w:t>
       </w:r>
     </w:p>
     <w:p>
@@ -1186,7 +1103,7 @@
         <w:t>ini</w:t>
       </w:r>
       <w:r>
-        <w:t>-файлов – необходимо проверить, что данные загружаются и корректно обрабатываются</w:t>
+        <w:t>-файлов</w:t>
       </w:r>
     </w:p>
     <w:p>

</xml_diff>